<commit_message>
Added Project 03 Notes Part 1
</commit_message>
<xml_diff>
--- a/project03/Notes for Part 2.docx
+++ b/project03/Notes for Part 2.docx
@@ -1,6 +1,6 @@
 
 <file path=word/document.xml><?xml version="1.0" encoding="utf-8"?>
-<w:document xmlns:wpc="http://schemas.microsoft.com/office/word/2010/wordprocessingCanvas" xmlns:cx="http://schemas.microsoft.com/office/drawing/2014/chartex" xmlns:cx1="http://schemas.microsoft.com/office/drawing/2015/9/8/chartex" xmlns:cx2="http://schemas.microsoft.com/office/drawing/2015/10/21/chartex" xmlns:cx3="http://schemas.microsoft.com/office/drawing/2016/5/9/chartex" xmlns:cx4="http://schemas.microsoft.com/office/drawing/2016/5/10/chartex" xmlns:cx5="http://schemas.microsoft.com/office/drawing/2016/5/11/chartex" xmlns:cx6="http://schemas.microsoft.com/office/drawing/2016/5/12/chartex" xmlns:cx7="http://schemas.microsoft.com/office/drawing/2016/5/13/chartex" xmlns:cx8="http://schemas.microsoft.com/office/drawing/2016/5/14/chartex" xmlns:mc="http://schemas.openxmlformats.org/markup-compatibility/2006" xmlns:aink="http://schemas.microsoft.com/office/drawing/2016/ink" xmlns:am3d="http://schemas.microsoft.com/office/drawing/2017/model3d" xmlns:o="urn:schemas-microsoft-com:office:office" xmlns:r="http://schemas.openxmlformats.org/officeDocument/2006/relationships" xmlns:m="http://schemas.openxmlformats.org/officeDocument/2006/math" xmlns:v="urn:schemas-microsoft-com:vml" xmlns:wp14="http://schemas.microsoft.com/office/word/2010/wordprocessingDrawing" xmlns:wp="http://schemas.openxmlformats.org/drawingml/2006/wordprocessingDrawing" xmlns:w10="urn:schemas-microsoft-com:office:word" xmlns:w="http://schemas.openxmlformats.org/wordprocessingml/2006/main" xmlns:w14="http://schemas.microsoft.com/office/word/2010/wordml" xmlns:w15="http://schemas.microsoft.com/office/word/2012/wordml" xmlns:w16cid="http://schemas.microsoft.com/office/word/2016/wordml/cid" xmlns:w16se="http://schemas.microsoft.com/office/word/2015/wordml/symex" xmlns:wpg="http://schemas.microsoft.com/office/word/2010/wordprocessingGroup" xmlns:wpi="http://schemas.microsoft.com/office/word/2010/wordprocessingInk" xmlns:wne="http://schemas.microsoft.com/office/word/2006/wordml" xmlns:wps="http://schemas.microsoft.com/office/word/2010/wordprocessingShape" mc:Ignorable="w14 w15 w16se w16cid wp14">
+<w:document xmlns:wpc="http://schemas.microsoft.com/office/word/2010/wordprocessingCanvas" xmlns:mo="http://schemas.microsoft.com/office/mac/office/2008/main" xmlns:mc="http://schemas.openxmlformats.org/markup-compatibility/2006" xmlns:mv="urn:schemas-microsoft-com:mac:vml" xmlns:o="urn:schemas-microsoft-com:office:office" xmlns:r="http://schemas.openxmlformats.org/officeDocument/2006/relationships" xmlns:m="http://schemas.openxmlformats.org/officeDocument/2006/math" xmlns:v="urn:schemas-microsoft-com:vml" xmlns:wp14="http://schemas.microsoft.com/office/word/2010/wordprocessingDrawing" xmlns:wp="http://schemas.openxmlformats.org/drawingml/2006/wordprocessingDrawing" xmlns:w10="urn:schemas-microsoft-com:office:word" xmlns:w="http://schemas.openxmlformats.org/wordprocessingml/2006/main" xmlns:w14="http://schemas.microsoft.com/office/word/2010/wordml" xmlns:w15="http://schemas.microsoft.com/office/word/2012/wordml" xmlns:wpg="http://schemas.microsoft.com/office/word/2010/wordprocessingGroup" xmlns:wpi="http://schemas.microsoft.com/office/word/2010/wordprocessingInk" xmlns:wne="http://schemas.microsoft.com/office/word/2006/wordml" xmlns:wps="http://schemas.microsoft.com/office/word/2010/wordprocessingShape" mc:Ignorable="w14 w15 wp14">
   <w:body>
     <w:p>
       <w:pPr>
@@ -87,556 +87,104 @@
           <w:sz w:val="30"/>
         </w:rPr>
       </w:pPr>
-    </w:p>
-    <w:p>
-      <w:pPr>
-        <w:spacing w:after="0" w:line="240" w:lineRule="auto"/>
-        <w:rPr>
-          <w:sz w:val="30"/>
-        </w:rPr>
-      </w:pPr>
-      <w:r>
-        <w:rPr>
-          <w:sz w:val="30"/>
-        </w:rPr>
-        <w:t>S</w:t>
-      </w:r>
-      <w:r>
-        <w:rPr>
-          <w:sz w:val="30"/>
-        </w:rPr>
-        <w:t>tart Programming =&gt; Python 3</w:t>
-      </w:r>
-    </w:p>
-    <w:p>
-      <w:pPr>
-        <w:spacing w:after="0" w:line="240" w:lineRule="auto"/>
-        <w:rPr>
-          <w:sz w:val="30"/>
-        </w:rPr>
-      </w:pPr>
-      <w:r>
-        <w:rPr>
-          <w:sz w:val="30"/>
-        </w:rPr>
-        <w:t>File – Open:</w:t>
-      </w:r>
-    </w:p>
-    <w:p>
-      <w:pPr>
-        <w:spacing w:after="0" w:line="240" w:lineRule="auto"/>
-        <w:rPr>
-          <w:sz w:val="30"/>
-        </w:rPr>
-      </w:pPr>
-      <w:r>
-        <w:rPr>
-          <w:sz w:val="30"/>
-        </w:rPr>
-        <w:tab/>
-        <w:t>/home/pi/CoderDojo/project03/script01.py</w:t>
-      </w:r>
-    </w:p>
-    <w:p>
-      <w:pPr>
-        <w:spacing w:after="0" w:line="240" w:lineRule="auto"/>
-        <w:rPr>
-          <w:sz w:val="30"/>
-        </w:rPr>
-      </w:pPr>
-      <w:r>
-        <w:rPr>
-          <w:sz w:val="30"/>
-        </w:rPr>
-        <w:t>To run:</w:t>
-      </w:r>
-    </w:p>
-    <w:p>
-      <w:pPr>
-        <w:spacing w:after="0" w:line="240" w:lineRule="auto"/>
-        <w:rPr>
-          <w:sz w:val="30"/>
-        </w:rPr>
-      </w:pPr>
-      <w:r>
-        <w:rPr>
-          <w:sz w:val="30"/>
-        </w:rPr>
-        <w:tab/>
-        <w:t>Run</w:t>
-      </w:r>
-      <w:r>
-        <w:rPr>
-          <w:sz w:val="30"/>
-        </w:rPr>
-        <w:t xml:space="preserve"> Menu &amp; </w:t>
-      </w:r>
-      <w:r>
-        <w:rPr>
-          <w:sz w:val="30"/>
-        </w:rPr>
-        <w:t>Run module F5</w:t>
-      </w:r>
-    </w:p>
-    <w:p>
-      <w:pPr>
-        <w:spacing w:after="0" w:line="240" w:lineRule="auto"/>
-        <w:rPr>
-          <w:sz w:val="30"/>
-        </w:rPr>
-      </w:pPr>
-      <w:r>
-        <w:rPr>
-          <w:sz w:val="30"/>
-        </w:rPr>
-        <w:t>You should see the RED LED flash</w:t>
-      </w:r>
-    </w:p>
-    <w:p>
-      <w:pPr>
-        <w:spacing w:after="0" w:line="240" w:lineRule="auto"/>
-        <w:rPr>
-          <w:sz w:val="30"/>
-        </w:rPr>
-      </w:pPr>
-      <w:r>
-        <w:rPr>
-          <w:sz w:val="30"/>
-        </w:rPr>
-        <w:t>To stop running:</w:t>
-      </w:r>
-    </w:p>
-    <w:p>
-      <w:pPr>
-        <w:spacing w:after="0" w:line="240" w:lineRule="auto"/>
-        <w:rPr>
-          <w:sz w:val="30"/>
-        </w:rPr>
-      </w:pPr>
-      <w:r>
-        <w:rPr>
-          <w:sz w:val="30"/>
-        </w:rPr>
-        <w:tab/>
-        <w:t>Control &amp; C</w:t>
-      </w:r>
-    </w:p>
-    <w:p>
-      <w:pPr>
-        <w:spacing w:after="0" w:line="240" w:lineRule="auto"/>
-        <w:rPr>
-          <w:sz w:val="30"/>
-        </w:rPr>
-      </w:pPr>
-      <w:r>
-        <w:rPr>
-          <w:sz w:val="30"/>
-        </w:rPr>
-        <w:t>Close python - File &amp; exit</w:t>
-      </w:r>
-    </w:p>
-    <w:p>
-      <w:pPr>
-        <w:spacing w:after="0" w:line="240" w:lineRule="auto"/>
-        <w:rPr>
-          <w:sz w:val="30"/>
-        </w:rPr>
-      </w:pPr>
-    </w:p>
-    <w:p>
-      <w:pPr>
-        <w:spacing w:after="0" w:line="240" w:lineRule="auto"/>
-        <w:rPr>
-          <w:b/>
-          <w:sz w:val="30"/>
-          <w:u w:val="single"/>
-        </w:rPr>
-      </w:pPr>
-      <w:r>
-        <w:rPr>
-          <w:b/>
-          <w:sz w:val="30"/>
-          <w:u w:val="single"/>
-        </w:rPr>
-        <w:t xml:space="preserve">Task 2: Flash RED using Minecraft &amp; </w:t>
-      </w:r>
-      <w:proofErr w:type="spellStart"/>
-      <w:r>
-        <w:rPr>
-          <w:b/>
-          <w:sz w:val="30"/>
-          <w:u w:val="single"/>
-        </w:rPr>
-        <w:t>Pythron</w:t>
-      </w:r>
-      <w:proofErr w:type="spellEnd"/>
-      <w:r>
-        <w:rPr>
-          <w:b/>
-          <w:sz w:val="30"/>
-          <w:u w:val="single"/>
-        </w:rPr>
-        <w:t xml:space="preserve"> Script:</w:t>
-      </w:r>
-    </w:p>
-    <w:p>
-      <w:pPr>
-        <w:spacing w:after="0" w:line="240" w:lineRule="auto"/>
-        <w:rPr>
-          <w:sz w:val="30"/>
-        </w:rPr>
-      </w:pPr>
-    </w:p>
-    <w:p>
-      <w:pPr>
-        <w:spacing w:after="0" w:line="240" w:lineRule="auto"/>
-        <w:rPr>
-          <w:sz w:val="30"/>
-        </w:rPr>
-      </w:pPr>
-      <w:r>
-        <w:rPr>
-          <w:sz w:val="30"/>
-        </w:rPr>
-        <w:t>Start Minecraft =&gt; Games =&gt; Minecraft Pi</w:t>
-      </w:r>
-    </w:p>
-    <w:p>
-      <w:pPr>
-        <w:spacing w:after="0" w:line="240" w:lineRule="auto"/>
-        <w:rPr>
-          <w:sz w:val="30"/>
-        </w:rPr>
-      </w:pPr>
-      <w:r>
-        <w:rPr>
-          <w:sz w:val="30"/>
-        </w:rPr>
-        <w:tab/>
-        <w:t>Start Game</w:t>
-      </w:r>
-    </w:p>
-    <w:p>
-      <w:pPr>
-        <w:spacing w:after="0" w:line="240" w:lineRule="auto"/>
-        <w:rPr>
-          <w:sz w:val="30"/>
-        </w:rPr>
-      </w:pPr>
-      <w:r>
-        <w:rPr>
-          <w:sz w:val="30"/>
-        </w:rPr>
-        <w:tab/>
-        <w:t>Click on “world”</w:t>
-      </w:r>
-    </w:p>
-    <w:p>
-      <w:pPr>
-        <w:spacing w:after="0" w:line="240" w:lineRule="auto"/>
-        <w:rPr>
-          <w:sz w:val="30"/>
-        </w:rPr>
-      </w:pPr>
-      <w:r>
-        <w:rPr>
-          <w:sz w:val="30"/>
-        </w:rPr>
-        <w:tab/>
-        <w:t>You should see three doors &amp; three door mats - Red/Yellow/Green</w:t>
-      </w:r>
-    </w:p>
-    <w:p>
-      <w:pPr>
-        <w:spacing w:after="0" w:line="240" w:lineRule="auto"/>
-        <w:rPr>
-          <w:sz w:val="30"/>
-        </w:rPr>
-      </w:pPr>
-      <w:r>
-        <w:rPr>
-          <w:sz w:val="30"/>
-        </w:rPr>
-        <w:tab/>
-      </w:r>
-      <w:r>
-        <w:rPr>
-          <w:sz w:val="30"/>
-          <w:u w:val="single"/>
-        </w:rPr>
-        <w:t>NOTE:</w:t>
-      </w:r>
-      <w:r>
-        <w:rPr>
-          <w:sz w:val="30"/>
-        </w:rPr>
-        <w:t xml:space="preserve"> Keys to navigate are:</w:t>
-      </w:r>
-    </w:p>
-    <w:p>
-      <w:pPr>
-        <w:spacing w:after="0" w:line="240" w:lineRule="auto"/>
-        <w:rPr>
-          <w:sz w:val="30"/>
-        </w:rPr>
-      </w:pPr>
-      <w:r>
-        <w:rPr>
-          <w:sz w:val="30"/>
-        </w:rPr>
-        <w:tab/>
-      </w:r>
-      <w:r>
-        <w:rPr>
-          <w:sz w:val="30"/>
-        </w:rPr>
-        <w:tab/>
-        <w:t>A</w:t>
-      </w:r>
-      <w:r>
-        <w:rPr>
-          <w:sz w:val="30"/>
-        </w:rPr>
-        <w:tab/>
-        <w:t>=&gt; Left</w:t>
-      </w:r>
-      <w:r>
-        <w:rPr>
-          <w:sz w:val="30"/>
-        </w:rPr>
-        <w:tab/>
-      </w:r>
-      <w:r>
-        <w:rPr>
-          <w:sz w:val="30"/>
-        </w:rPr>
-        <w:tab/>
-      </w:r>
-      <w:r>
-        <w:rPr>
-          <w:sz w:val="30"/>
-        </w:rPr>
-        <w:tab/>
-        <w:t>Esc</w:t>
-      </w:r>
-      <w:r>
-        <w:rPr>
-          <w:sz w:val="30"/>
-        </w:rPr>
-        <w:tab/>
-      </w:r>
-      <w:r>
-        <w:rPr>
-          <w:sz w:val="30"/>
-        </w:rPr>
-        <w:tab/>
-        <w:t>=&gt; Pause Game</w:t>
-      </w:r>
-    </w:p>
-    <w:p>
-      <w:pPr>
-        <w:spacing w:after="0" w:line="240" w:lineRule="auto"/>
-        <w:rPr>
-          <w:sz w:val="30"/>
-        </w:rPr>
-      </w:pPr>
-      <w:r>
-        <w:rPr>
-          <w:sz w:val="30"/>
-        </w:rPr>
-        <w:tab/>
-      </w:r>
-      <w:r>
-        <w:rPr>
-          <w:sz w:val="30"/>
-        </w:rPr>
-        <w:tab/>
-        <w:t>S</w:t>
-      </w:r>
-      <w:r>
-        <w:rPr>
-          <w:sz w:val="30"/>
-        </w:rPr>
-        <w:tab/>
-        <w:t>=&gt; Back</w:t>
-      </w:r>
-      <w:r>
-        <w:rPr>
-          <w:sz w:val="30"/>
-        </w:rPr>
-        <w:tab/>
-      </w:r>
-      <w:r>
-        <w:rPr>
-          <w:sz w:val="30"/>
-        </w:rPr>
-        <w:tab/>
-      </w:r>
-      <w:r>
-        <w:rPr>
-          <w:sz w:val="30"/>
-        </w:rPr>
-        <w:tab/>
-        <w:t>Mouse</w:t>
-      </w:r>
-      <w:r>
-        <w:rPr>
-          <w:sz w:val="30"/>
-        </w:rPr>
-        <w:tab/>
-        <w:t>=&gt; Look around</w:t>
-      </w:r>
-    </w:p>
-    <w:p>
-      <w:pPr>
-        <w:spacing w:after="0" w:line="240" w:lineRule="auto"/>
-        <w:rPr>
-          <w:sz w:val="30"/>
-        </w:rPr>
-      </w:pPr>
-      <w:r>
-        <w:rPr>
-          <w:sz w:val="30"/>
-        </w:rPr>
-        <w:tab/>
-      </w:r>
-      <w:r>
-        <w:rPr>
-          <w:sz w:val="30"/>
-        </w:rPr>
-        <w:tab/>
-        <w:t>D</w:t>
-      </w:r>
-      <w:r>
-        <w:rPr>
-          <w:sz w:val="30"/>
-        </w:rPr>
-        <w:tab/>
-        <w:t>=&gt; Right</w:t>
-      </w:r>
-    </w:p>
-    <w:p>
-      <w:pPr>
-        <w:spacing w:after="0" w:line="240" w:lineRule="auto"/>
-        <w:rPr>
-          <w:sz w:val="30"/>
-        </w:rPr>
-      </w:pPr>
-      <w:r>
-        <w:rPr>
-          <w:sz w:val="30"/>
-        </w:rPr>
-        <w:tab/>
-      </w:r>
-      <w:r>
-        <w:rPr>
-          <w:sz w:val="30"/>
-        </w:rPr>
-        <w:tab/>
-        <w:t>W</w:t>
-      </w:r>
-      <w:r>
-        <w:rPr>
-          <w:sz w:val="30"/>
-        </w:rPr>
-        <w:tab/>
-        <w:t>=&gt; Forward</w:t>
-      </w:r>
-    </w:p>
-    <w:p>
-      <w:pPr>
-        <w:spacing w:after="0" w:line="240" w:lineRule="auto"/>
-        <w:rPr>
-          <w:sz w:val="30"/>
-        </w:rPr>
-      </w:pPr>
-      <w:r>
-        <w:rPr>
-          <w:sz w:val="30"/>
-        </w:rPr>
-        <w:tab/>
-        <w:t xml:space="preserve">Press “esc” to pause game &amp; minimise </w:t>
-      </w:r>
-      <w:r>
-        <w:rPr>
-          <w:sz w:val="30"/>
-        </w:rPr>
-        <w:t>Minecraft (leave it running)</w:t>
-      </w:r>
-    </w:p>
-    <w:p>
-      <w:pPr>
-        <w:spacing w:after="0" w:line="240" w:lineRule="auto"/>
-        <w:rPr>
-          <w:sz w:val="30"/>
-        </w:rPr>
-      </w:pPr>
-      <w:r>
-        <w:rPr>
-          <w:sz w:val="30"/>
-        </w:rPr>
-        <w:t>S</w:t>
-      </w:r>
-      <w:r>
-        <w:rPr>
-          <w:sz w:val="30"/>
-        </w:rPr>
-        <w:t>tart Programming =&gt; Python 3</w:t>
-      </w:r>
-    </w:p>
-    <w:p>
-      <w:pPr>
-        <w:spacing w:after="0" w:line="240" w:lineRule="auto"/>
-        <w:rPr>
-          <w:sz w:val="30"/>
-        </w:rPr>
-      </w:pPr>
-      <w:r>
-        <w:rPr>
-          <w:sz w:val="30"/>
-        </w:rPr>
-        <w:t>File – Open:</w:t>
-      </w:r>
-    </w:p>
-    <w:p>
-      <w:pPr>
-        <w:spacing w:after="0" w:line="240" w:lineRule="auto"/>
-        <w:rPr>
-          <w:sz w:val="30"/>
-        </w:rPr>
-      </w:pPr>
-      <w:r>
-        <w:rPr>
-          <w:sz w:val="30"/>
-        </w:rPr>
-        <w:tab/>
-        <w:t>/home/pi/CoderDojo/project03/script0</w:t>
-      </w:r>
-      <w:r>
-        <w:rPr>
-          <w:sz w:val="30"/>
-        </w:rPr>
-        <w:t>2</w:t>
-      </w:r>
-      <w:r>
-        <w:rPr>
-          <w:sz w:val="30"/>
-        </w:rPr>
-        <w:t>.py</w:t>
-      </w:r>
-    </w:p>
-    <w:p>
-      <w:pPr>
-        <w:spacing w:after="0" w:line="240" w:lineRule="auto"/>
-        <w:rPr>
-          <w:sz w:val="30"/>
-        </w:rPr>
-      </w:pPr>
-      <w:r>
-        <w:rPr>
-          <w:sz w:val="30"/>
-        </w:rPr>
-        <w:t>To run:</w:t>
+      <w:r>
+        <w:rPr>
+          <w:sz w:val="30"/>
+        </w:rPr>
+        <w:t>Click on:</w:t>
+      </w:r>
+    </w:p>
+    <w:p>
+      <w:pPr>
+        <w:spacing w:after="0" w:line="240" w:lineRule="auto"/>
+        <w:rPr>
+          <w:sz w:val="30"/>
+        </w:rPr>
+      </w:pPr>
+      <w:r>
+        <w:rPr>
+          <w:noProof/>
+          <w:sz w:val="30"/>
+          <w:lang w:eastAsia="en-GB"/>
+        </w:rPr>
+        <w:drawing>
+          <wp:inline distT="0" distB="0" distL="0" distR="0" wp14:anchorId="76143AA2" wp14:editId="011A3E3C">
+            <wp:extent cx="250656" cy="320040"/>
+            <wp:effectExtent l="0" t="0" r="3810" b="10160"/>
+            <wp:docPr id="1" name="Picture 1" descr="../../schematics/assets/raspberry%20pi%20logo.png"/>
+            <wp:cNvGraphicFramePr>
+              <a:graphicFrameLocks xmlns:a="http://schemas.openxmlformats.org/drawingml/2006/main" noChangeAspect="1"/>
+            </wp:cNvGraphicFramePr>
+            <a:graphic xmlns:a="http://schemas.openxmlformats.org/drawingml/2006/main">
+              <a:graphicData uri="http://schemas.openxmlformats.org/drawingml/2006/picture">
+                <pic:pic xmlns:pic="http://schemas.openxmlformats.org/drawingml/2006/picture">
+                  <pic:nvPicPr>
+                    <pic:cNvPr id="0" name="Picture 1" descr="../../schematics/assets/raspberry%20pi%20logo.png"/>
+                    <pic:cNvPicPr>
+                      <a:picLocks noChangeAspect="1" noChangeArrowheads="1"/>
+                    </pic:cNvPicPr>
+                  </pic:nvPicPr>
+                  <pic:blipFill>
+                    <a:blip r:embed="rId4" cstate="print">
+                      <a:extLst>
+                        <a:ext uri="{28A0092B-C50C-407E-A947-70E740481C1C}">
+                          <a14:useLocalDpi xmlns:a14="http://schemas.microsoft.com/office/drawing/2010/main" val="0"/>
+                        </a:ext>
+                      </a:extLst>
+                    </a:blip>
+                    <a:srcRect/>
+                    <a:stretch>
+                      <a:fillRect/>
+                    </a:stretch>
+                  </pic:blipFill>
+                  <pic:spPr bwMode="auto">
+                    <a:xfrm>
+                      <a:off x="0" y="0"/>
+                      <a:ext cx="336193" cy="429254"/>
+                    </a:xfrm>
+                    <a:prstGeom prst="rect">
+                      <a:avLst/>
+                    </a:prstGeom>
+                    <a:noFill/>
+                    <a:ln>
+                      <a:noFill/>
+                    </a:ln>
+                  </pic:spPr>
+                </pic:pic>
+              </a:graphicData>
+            </a:graphic>
+          </wp:inline>
+        </w:drawing>
+      </w:r>
+      <w:r>
+        <w:rPr>
+          <w:sz w:val="30"/>
+        </w:rPr>
+        <w:t xml:space="preserve"> </w:t>
+      </w:r>
+      <w:r>
+        <w:rPr>
+          <w:sz w:val="30"/>
+        </w:rPr>
+        <w:t xml:space="preserve"> </w:t>
+      </w:r>
+      <w:r>
+        <w:rPr>
+          <w:sz w:val="30"/>
+        </w:rPr>
+        <w:t xml:space="preserve">=&gt; </w:t>
+      </w:r>
+      <w:r>
+        <w:rPr>
+          <w:sz w:val="30"/>
+        </w:rPr>
+        <w:t>Programming =&gt; Python 3</w:t>
+      </w:r>
+      <w:r>
+        <w:rPr>
+          <w:sz w:val="30"/>
+        </w:rPr>
+        <w:t xml:space="preserve"> IDLE</w:t>
       </w:r>
       <w:bookmarkStart w:id="0" w:name="_GoBack"/>
       <w:bookmarkEnd w:id="0"/>
@@ -648,12 +196,618 @@
           <w:sz w:val="30"/>
         </w:rPr>
       </w:pPr>
-      <w:r>
-        <w:rPr>
-          <w:sz w:val="30"/>
-        </w:rPr>
-        <w:tab/>
-        <w:t>Run Menu &amp; Run module F5</w:t>
+    </w:p>
+    <w:p>
+      <w:pPr>
+        <w:spacing w:after="0" w:line="240" w:lineRule="auto"/>
+        <w:rPr>
+          <w:sz w:val="30"/>
+        </w:rPr>
+      </w:pPr>
+      <w:r>
+        <w:rPr>
+          <w:sz w:val="30"/>
+        </w:rPr>
+        <w:t>File – Open:</w:t>
+      </w:r>
+    </w:p>
+    <w:p>
+      <w:pPr>
+        <w:spacing w:after="0" w:line="240" w:lineRule="auto"/>
+        <w:rPr>
+          <w:sz w:val="30"/>
+        </w:rPr>
+      </w:pPr>
+      <w:r>
+        <w:rPr>
+          <w:sz w:val="30"/>
+        </w:rPr>
+        <w:tab/>
+        <w:t>/home/pi/CoderDojo/project03/script01.py</w:t>
+      </w:r>
+    </w:p>
+    <w:p>
+      <w:pPr>
+        <w:spacing w:after="0" w:line="240" w:lineRule="auto"/>
+        <w:rPr>
+          <w:sz w:val="30"/>
+        </w:rPr>
+      </w:pPr>
+      <w:r>
+        <w:rPr>
+          <w:sz w:val="30"/>
+        </w:rPr>
+        <w:t>To run:</w:t>
+      </w:r>
+    </w:p>
+    <w:p>
+      <w:pPr>
+        <w:spacing w:after="0" w:line="240" w:lineRule="auto"/>
+        <w:rPr>
+          <w:sz w:val="30"/>
+        </w:rPr>
+      </w:pPr>
+      <w:r>
+        <w:rPr>
+          <w:sz w:val="30"/>
+        </w:rPr>
+        <w:tab/>
+        <w:t>Run</w:t>
+      </w:r>
+      <w:r>
+        <w:rPr>
+          <w:sz w:val="30"/>
+        </w:rPr>
+        <w:t xml:space="preserve"> Menu &amp; </w:t>
+      </w:r>
+      <w:r>
+        <w:rPr>
+          <w:sz w:val="30"/>
+        </w:rPr>
+        <w:t>Run module F5</w:t>
+      </w:r>
+    </w:p>
+    <w:p>
+      <w:pPr>
+        <w:spacing w:after="0" w:line="240" w:lineRule="auto"/>
+        <w:rPr>
+          <w:sz w:val="30"/>
+        </w:rPr>
+      </w:pPr>
+      <w:r>
+        <w:rPr>
+          <w:sz w:val="30"/>
+        </w:rPr>
+        <w:t>You should see the RED LED flash</w:t>
+      </w:r>
+    </w:p>
+    <w:p>
+      <w:pPr>
+        <w:spacing w:after="0" w:line="240" w:lineRule="auto"/>
+        <w:rPr>
+          <w:sz w:val="30"/>
+        </w:rPr>
+      </w:pPr>
+      <w:r>
+        <w:rPr>
+          <w:sz w:val="30"/>
+        </w:rPr>
+        <w:t>To stop running:</w:t>
+      </w:r>
+    </w:p>
+    <w:p>
+      <w:pPr>
+        <w:spacing w:after="0" w:line="240" w:lineRule="auto"/>
+        <w:rPr>
+          <w:sz w:val="30"/>
+        </w:rPr>
+      </w:pPr>
+      <w:r>
+        <w:rPr>
+          <w:sz w:val="30"/>
+        </w:rPr>
+        <w:tab/>
+        <w:t>Control &amp; C</w:t>
+      </w:r>
+    </w:p>
+    <w:p>
+      <w:pPr>
+        <w:spacing w:after="0" w:line="240" w:lineRule="auto"/>
+        <w:rPr>
+          <w:sz w:val="30"/>
+        </w:rPr>
+      </w:pPr>
+      <w:r>
+        <w:rPr>
+          <w:sz w:val="30"/>
+        </w:rPr>
+        <w:t>Close python - File &amp; exit</w:t>
+      </w:r>
+    </w:p>
+    <w:p>
+      <w:pPr>
+        <w:spacing w:after="0" w:line="240" w:lineRule="auto"/>
+        <w:rPr>
+          <w:sz w:val="30"/>
+        </w:rPr>
+      </w:pPr>
+    </w:p>
+    <w:p>
+      <w:pPr>
+        <w:spacing w:after="0" w:line="240" w:lineRule="auto"/>
+        <w:rPr>
+          <w:b/>
+          <w:sz w:val="30"/>
+          <w:u w:val="single"/>
+        </w:rPr>
+      </w:pPr>
+      <w:r>
+        <w:rPr>
+          <w:b/>
+          <w:sz w:val="30"/>
+          <w:u w:val="single"/>
+        </w:rPr>
+        <w:t>Task 2: F</w:t>
+      </w:r>
+      <w:r>
+        <w:rPr>
+          <w:b/>
+          <w:sz w:val="30"/>
+          <w:u w:val="single"/>
+        </w:rPr>
+        <w:t>lash RED using Minecraft &amp; Pyth</w:t>
+      </w:r>
+      <w:r>
+        <w:rPr>
+          <w:b/>
+          <w:sz w:val="30"/>
+          <w:u w:val="single"/>
+        </w:rPr>
+        <w:t>on Script:</w:t>
+      </w:r>
+    </w:p>
+    <w:p>
+      <w:pPr>
+        <w:spacing w:after="0" w:line="240" w:lineRule="auto"/>
+        <w:rPr>
+          <w:b/>
+          <w:sz w:val="30"/>
+          <w:u w:val="single"/>
+        </w:rPr>
+      </w:pPr>
+    </w:p>
+    <w:p>
+      <w:pPr>
+        <w:spacing w:after="0" w:line="240" w:lineRule="auto"/>
+        <w:rPr>
+          <w:sz w:val="30"/>
+        </w:rPr>
+      </w:pPr>
+      <w:r>
+        <w:rPr>
+          <w:noProof/>
+          <w:sz w:val="30"/>
+          <w:lang w:eastAsia="en-GB"/>
+        </w:rPr>
+        <w:drawing>
+          <wp:inline distT="0" distB="0" distL="0" distR="0" wp14:anchorId="66D23C84" wp14:editId="2A68810D">
+            <wp:extent cx="250656" cy="320040"/>
+            <wp:effectExtent l="0" t="0" r="3810" b="10160"/>
+            <wp:docPr id="2" name="Picture 2" descr="../../schematics/assets/raspberry%20pi%20logo.png"/>
+            <wp:cNvGraphicFramePr>
+              <a:graphicFrameLocks xmlns:a="http://schemas.openxmlformats.org/drawingml/2006/main" noChangeAspect="1"/>
+            </wp:cNvGraphicFramePr>
+            <a:graphic xmlns:a="http://schemas.openxmlformats.org/drawingml/2006/main">
+              <a:graphicData uri="http://schemas.openxmlformats.org/drawingml/2006/picture">
+                <pic:pic xmlns:pic="http://schemas.openxmlformats.org/drawingml/2006/picture">
+                  <pic:nvPicPr>
+                    <pic:cNvPr id="0" name="Picture 1" descr="../../schematics/assets/raspberry%20pi%20logo.png"/>
+                    <pic:cNvPicPr>
+                      <a:picLocks noChangeAspect="1" noChangeArrowheads="1"/>
+                    </pic:cNvPicPr>
+                  </pic:nvPicPr>
+                  <pic:blipFill>
+                    <a:blip r:embed="rId4" cstate="print">
+                      <a:extLst>
+                        <a:ext uri="{28A0092B-C50C-407E-A947-70E740481C1C}">
+                          <a14:useLocalDpi xmlns:a14="http://schemas.microsoft.com/office/drawing/2010/main" val="0"/>
+                        </a:ext>
+                      </a:extLst>
+                    </a:blip>
+                    <a:srcRect/>
+                    <a:stretch>
+                      <a:fillRect/>
+                    </a:stretch>
+                  </pic:blipFill>
+                  <pic:spPr bwMode="auto">
+                    <a:xfrm>
+                      <a:off x="0" y="0"/>
+                      <a:ext cx="336193" cy="429254"/>
+                    </a:xfrm>
+                    <a:prstGeom prst="rect">
+                      <a:avLst/>
+                    </a:prstGeom>
+                    <a:noFill/>
+                    <a:ln>
+                      <a:noFill/>
+                    </a:ln>
+                  </pic:spPr>
+                </pic:pic>
+              </a:graphicData>
+            </a:graphic>
+          </wp:inline>
+        </w:drawing>
+      </w:r>
+      <w:r>
+        <w:rPr>
+          <w:sz w:val="30"/>
+        </w:rPr>
+        <w:t xml:space="preserve"> =&gt;</w:t>
+      </w:r>
+      <w:r>
+        <w:rPr>
+          <w:sz w:val="30"/>
+        </w:rPr>
+        <w:t xml:space="preserve"> Minecraft =&gt; Games =&gt; Minecraft Pi</w:t>
+      </w:r>
+    </w:p>
+    <w:p>
+      <w:pPr>
+        <w:spacing w:after="0" w:line="240" w:lineRule="auto"/>
+        <w:rPr>
+          <w:sz w:val="30"/>
+        </w:rPr>
+      </w:pPr>
+      <w:r>
+        <w:rPr>
+          <w:sz w:val="30"/>
+        </w:rPr>
+        <w:tab/>
+        <w:t>Start Game</w:t>
+      </w:r>
+    </w:p>
+    <w:p>
+      <w:pPr>
+        <w:spacing w:after="0" w:line="240" w:lineRule="auto"/>
+        <w:rPr>
+          <w:sz w:val="30"/>
+        </w:rPr>
+      </w:pPr>
+      <w:r>
+        <w:rPr>
+          <w:sz w:val="30"/>
+        </w:rPr>
+        <w:tab/>
+        <w:t>Click on “world”</w:t>
+      </w:r>
+    </w:p>
+    <w:p>
+      <w:pPr>
+        <w:spacing w:after="0" w:line="240" w:lineRule="auto"/>
+        <w:rPr>
+          <w:sz w:val="30"/>
+        </w:rPr>
+      </w:pPr>
+      <w:r>
+        <w:rPr>
+          <w:sz w:val="30"/>
+        </w:rPr>
+        <w:tab/>
+        <w:t>You should see three doors &amp; three door mats - Red/Yellow/Green</w:t>
+      </w:r>
+    </w:p>
+    <w:p>
+      <w:pPr>
+        <w:spacing w:after="0" w:line="240" w:lineRule="auto"/>
+        <w:rPr>
+          <w:sz w:val="30"/>
+        </w:rPr>
+      </w:pPr>
+      <w:r>
+        <w:rPr>
+          <w:sz w:val="30"/>
+        </w:rPr>
+        <w:tab/>
+      </w:r>
+      <w:r>
+        <w:rPr>
+          <w:sz w:val="30"/>
+          <w:u w:val="single"/>
+        </w:rPr>
+        <w:t>NOTE:</w:t>
+      </w:r>
+      <w:r>
+        <w:rPr>
+          <w:sz w:val="30"/>
+        </w:rPr>
+        <w:t xml:space="preserve"> Keys to navigate are:</w:t>
+      </w:r>
+    </w:p>
+    <w:p>
+      <w:pPr>
+        <w:spacing w:after="0" w:line="240" w:lineRule="auto"/>
+        <w:rPr>
+          <w:sz w:val="30"/>
+        </w:rPr>
+      </w:pPr>
+      <w:r>
+        <w:rPr>
+          <w:sz w:val="30"/>
+        </w:rPr>
+        <w:tab/>
+      </w:r>
+      <w:r>
+        <w:rPr>
+          <w:sz w:val="30"/>
+        </w:rPr>
+        <w:tab/>
+        <w:t>A</w:t>
+      </w:r>
+      <w:r>
+        <w:rPr>
+          <w:sz w:val="30"/>
+        </w:rPr>
+        <w:tab/>
+        <w:t>=&gt; Left</w:t>
+      </w:r>
+      <w:r>
+        <w:rPr>
+          <w:sz w:val="30"/>
+        </w:rPr>
+        <w:tab/>
+      </w:r>
+      <w:r>
+        <w:rPr>
+          <w:sz w:val="30"/>
+        </w:rPr>
+        <w:tab/>
+      </w:r>
+      <w:r>
+        <w:rPr>
+          <w:sz w:val="30"/>
+        </w:rPr>
+        <w:tab/>
+        <w:t>Esc</w:t>
+      </w:r>
+      <w:r>
+        <w:rPr>
+          <w:sz w:val="30"/>
+        </w:rPr>
+        <w:tab/>
+      </w:r>
+      <w:r>
+        <w:rPr>
+          <w:sz w:val="30"/>
+        </w:rPr>
+        <w:tab/>
+        <w:t>=&gt; Pause Game</w:t>
+      </w:r>
+    </w:p>
+    <w:p>
+      <w:pPr>
+        <w:spacing w:after="0" w:line="240" w:lineRule="auto"/>
+        <w:rPr>
+          <w:sz w:val="30"/>
+        </w:rPr>
+      </w:pPr>
+      <w:r>
+        <w:rPr>
+          <w:sz w:val="30"/>
+        </w:rPr>
+        <w:tab/>
+      </w:r>
+      <w:r>
+        <w:rPr>
+          <w:sz w:val="30"/>
+        </w:rPr>
+        <w:tab/>
+        <w:t>S</w:t>
+      </w:r>
+      <w:r>
+        <w:rPr>
+          <w:sz w:val="30"/>
+        </w:rPr>
+        <w:tab/>
+        <w:t>=&gt; Back</w:t>
+      </w:r>
+      <w:r>
+        <w:rPr>
+          <w:sz w:val="30"/>
+        </w:rPr>
+        <w:tab/>
+      </w:r>
+      <w:r>
+        <w:rPr>
+          <w:sz w:val="30"/>
+        </w:rPr>
+        <w:tab/>
+      </w:r>
+      <w:r>
+        <w:rPr>
+          <w:sz w:val="30"/>
+        </w:rPr>
+        <w:tab/>
+        <w:t>Mouse</w:t>
+      </w:r>
+      <w:r>
+        <w:rPr>
+          <w:sz w:val="30"/>
+        </w:rPr>
+        <w:tab/>
+        <w:t>=&gt; Look around</w:t>
+      </w:r>
+    </w:p>
+    <w:p>
+      <w:pPr>
+        <w:spacing w:after="0" w:line="240" w:lineRule="auto"/>
+        <w:rPr>
+          <w:sz w:val="30"/>
+        </w:rPr>
+      </w:pPr>
+      <w:r>
+        <w:rPr>
+          <w:sz w:val="30"/>
+        </w:rPr>
+        <w:tab/>
+      </w:r>
+      <w:r>
+        <w:rPr>
+          <w:sz w:val="30"/>
+        </w:rPr>
+        <w:tab/>
+        <w:t>D</w:t>
+      </w:r>
+      <w:r>
+        <w:rPr>
+          <w:sz w:val="30"/>
+        </w:rPr>
+        <w:tab/>
+        <w:t>=&gt; Right</w:t>
+      </w:r>
+    </w:p>
+    <w:p>
+      <w:pPr>
+        <w:spacing w:after="0" w:line="240" w:lineRule="auto"/>
+        <w:rPr>
+          <w:sz w:val="30"/>
+        </w:rPr>
+      </w:pPr>
+      <w:r>
+        <w:rPr>
+          <w:sz w:val="30"/>
+        </w:rPr>
+        <w:tab/>
+      </w:r>
+      <w:r>
+        <w:rPr>
+          <w:sz w:val="30"/>
+        </w:rPr>
+        <w:tab/>
+        <w:t>W</w:t>
+      </w:r>
+      <w:r>
+        <w:rPr>
+          <w:sz w:val="30"/>
+        </w:rPr>
+        <w:tab/>
+        <w:t>=&gt; Forward</w:t>
+      </w:r>
+    </w:p>
+    <w:p>
+      <w:pPr>
+        <w:spacing w:after="0" w:line="240" w:lineRule="auto"/>
+        <w:rPr>
+          <w:sz w:val="30"/>
+        </w:rPr>
+      </w:pPr>
+      <w:r>
+        <w:rPr>
+          <w:sz w:val="30"/>
+        </w:rPr>
+        <w:tab/>
+        <w:t xml:space="preserve">Press “esc” to pause game &amp; minimise </w:t>
+      </w:r>
+      <w:r>
+        <w:rPr>
+          <w:sz w:val="30"/>
+        </w:rPr>
+        <w:t>Minecraft (leave it running)</w:t>
+      </w:r>
+    </w:p>
+    <w:p>
+      <w:pPr>
+        <w:spacing w:after="0" w:line="240" w:lineRule="auto"/>
+        <w:rPr>
+          <w:sz w:val="30"/>
+        </w:rPr>
+      </w:pPr>
+      <w:r>
+        <w:rPr>
+          <w:sz w:val="30"/>
+        </w:rPr>
+        <w:t>S</w:t>
+      </w:r>
+      <w:r>
+        <w:rPr>
+          <w:sz w:val="30"/>
+        </w:rPr>
+        <w:t>tart Programming =&gt; Python 3</w:t>
+      </w:r>
+    </w:p>
+    <w:p>
+      <w:pPr>
+        <w:spacing w:after="0" w:line="240" w:lineRule="auto"/>
+        <w:rPr>
+          <w:sz w:val="30"/>
+        </w:rPr>
+      </w:pPr>
+      <w:r>
+        <w:rPr>
+          <w:sz w:val="30"/>
+        </w:rPr>
+        <w:t>File – Open:</w:t>
+      </w:r>
+    </w:p>
+    <w:p>
+      <w:pPr>
+        <w:spacing w:after="0" w:line="240" w:lineRule="auto"/>
+        <w:rPr>
+          <w:sz w:val="30"/>
+        </w:rPr>
+      </w:pPr>
+      <w:r>
+        <w:rPr>
+          <w:sz w:val="30"/>
+        </w:rPr>
+        <w:tab/>
+        <w:t>/home/pi/CoderDojo/project03/script02.py</w:t>
+      </w:r>
+    </w:p>
+    <w:p>
+      <w:pPr>
+        <w:spacing w:after="0" w:line="240" w:lineRule="auto"/>
+        <w:rPr>
+          <w:sz w:val="30"/>
+        </w:rPr>
+      </w:pPr>
+      <w:r>
+        <w:rPr>
+          <w:sz w:val="30"/>
+        </w:rPr>
+        <w:t>To run:</w:t>
+      </w:r>
+    </w:p>
+    <w:p>
+      <w:pPr>
+        <w:spacing w:after="0" w:line="240" w:lineRule="auto"/>
+        <w:rPr>
+          <w:sz w:val="30"/>
+        </w:rPr>
+      </w:pPr>
+      <w:r>
+        <w:rPr>
+          <w:sz w:val="30"/>
+        </w:rPr>
+        <w:tab/>
+        <w:t xml:space="preserve">Run Menu &amp; Run module </w:t>
+      </w:r>
+      <w:r>
+        <w:rPr>
+          <w:sz w:val="30"/>
+        </w:rPr>
+        <w:t>(</w:t>
+      </w:r>
+      <w:r>
+        <w:rPr>
+          <w:sz w:val="30"/>
+        </w:rPr>
+        <w:t>F5</w:t>
+      </w:r>
+      <w:r>
+        <w:rPr>
+          <w:sz w:val="30"/>
+        </w:rPr>
+        <w:t>)</w:t>
       </w:r>
     </w:p>
     <w:p>
@@ -681,13 +835,7 @@
         <w:rPr>
           <w:sz w:val="30"/>
         </w:rPr>
-        <w:t>You should see the RED LED flash</w:t>
-      </w:r>
-      <w:r>
-        <w:rPr>
-          <w:sz w:val="30"/>
-        </w:rPr>
-        <w:t xml:space="preserve"> </w:t>
+        <w:t xml:space="preserve">You should see the RED LED flash </w:t>
       </w:r>
       <w:r>
         <w:rPr>
@@ -806,7 +954,7 @@
 </file>
 
 <file path=word/styles.xml><?xml version="1.0" encoding="utf-8"?>
-<w:styles xmlns:mc="http://schemas.openxmlformats.org/markup-compatibility/2006" xmlns:r="http://schemas.openxmlformats.org/officeDocument/2006/relationships" xmlns:w="http://schemas.openxmlformats.org/wordprocessingml/2006/main" xmlns:w14="http://schemas.microsoft.com/office/word/2010/wordml" xmlns:w15="http://schemas.microsoft.com/office/word/2012/wordml" xmlns:w16cid="http://schemas.microsoft.com/office/word/2016/wordml/cid" xmlns:w16se="http://schemas.microsoft.com/office/word/2015/wordml/symex" mc:Ignorable="w14 w15 w16se w16cid">
+<w:styles xmlns:mc="http://schemas.openxmlformats.org/markup-compatibility/2006" xmlns:r="http://schemas.openxmlformats.org/officeDocument/2006/relationships" xmlns:w="http://schemas.openxmlformats.org/wordprocessingml/2006/main" xmlns:w14="http://schemas.microsoft.com/office/word/2010/wordml" xmlns:w15="http://schemas.microsoft.com/office/word/2012/wordml" mc:Ignorable="w14 w15">
   <w:docDefaults>
     <w:rPrDefault>
       <w:rPr>
@@ -822,7 +970,7 @@
       </w:pPr>
     </w:pPrDefault>
   </w:docDefaults>
-  <w:latentStyles w:defLockedState="0" w:defUIPriority="99" w:defSemiHidden="0" w:defUnhideWhenUsed="0" w:defQFormat="0" w:count="375">
+  <w:latentStyles w:defLockedState="0" w:defUIPriority="99" w:defSemiHidden="0" w:defUnhideWhenUsed="0" w:defQFormat="0" w:count="380">
     <w:lsdException w:name="Normal" w:uiPriority="0" w:qFormat="1"/>
     <w:lsdException w:name="heading 1" w:uiPriority="9" w:qFormat="1"/>
     <w:lsdException w:name="heading 2" w:semiHidden="1" w:uiPriority="9" w:unhideWhenUsed="1" w:qFormat="1"/>
@@ -1194,10 +1342,6 @@
     <w:lsdException w:name="List Table 5 Dark Accent 6" w:uiPriority="50"/>
     <w:lsdException w:name="List Table 6 Colorful Accent 6" w:uiPriority="51"/>
     <w:lsdException w:name="List Table 7 Colorful Accent 6" w:uiPriority="52"/>
-    <w:lsdException w:name="Mention" w:semiHidden="1" w:unhideWhenUsed="1"/>
-    <w:lsdException w:name="Smart Hyperlink" w:semiHidden="1" w:unhideWhenUsed="1"/>
-    <w:lsdException w:name="Hashtag" w:semiHidden="1" w:unhideWhenUsed="1"/>
-    <w:lsdException w:name="Unresolved Mention" w:semiHidden="1" w:unhideWhenUsed="1"/>
   </w:latentStyles>
   <w:style w:type="paragraph" w:default="1" w:styleId="Normal">
     <w:name w:val="Normal"/>

</xml_diff>